<commit_message>
Other steps in Concept
Defined platforms and the reasons of the choice
Added cards name

Missing:
# syntax control
# story
# premise
# further and detailed definition of characters
</commit_message>
<xml_diff>
--- a/Documentation/Concept.docx
+++ b/Documentation/Concept.docx
@@ -186,7 +186,19 @@
         <w:rPr>
           <w:lang w:val="en-US"/>
         </w:rPr>
-        <w:t xml:space="preserve"> – </w:t>
+        <w:t xml:space="preserve"> </w:t>
+      </w:r>
+      <w:r>
+        <w:rPr>
+          <w:lang w:val="en-US"/>
+        </w:rPr>
+        <w:t xml:space="preserve">Three of life and death – Animal house in the forest </w:t>
+      </w:r>
+      <w:r>
+        <w:rPr>
+          <w:lang w:val="en-US"/>
+        </w:rPr>
+        <w:t xml:space="preserve">– </w:t>
       </w:r>
       <w:r>
         <w:rPr>
@@ -581,21 +593,19 @@
         <w:rPr>
           <w:lang w:val="en-US"/>
         </w:rPr>
-        <w:t xml:space="preserve">Who will be the audience’s </w:t>
-      </w:r>
-      <w:proofErr w:type="spellStart"/>
-      <w:r>
-        <w:rPr>
-          <w:lang w:val="en-US"/>
-        </w:rPr>
-        <w:t>favourite</w:t>
-      </w:r>
-      <w:proofErr w:type="spellEnd"/>
-      <w:r>
-        <w:rPr>
-          <w:lang w:val="en-US"/>
-        </w:rPr>
-        <w:t xml:space="preserve">? </w:t>
+        <w:t>Who will be the audience’s fav</w:t>
+      </w:r>
+      <w:r>
+        <w:rPr>
+          <w:lang w:val="en-US"/>
+        </w:rPr>
+        <w:t>o</w:t>
+      </w:r>
+      <w:r>
+        <w:rPr>
+          <w:lang w:val="en-US"/>
+        </w:rPr>
+        <w:t xml:space="preserve">rite? </w:t>
       </w:r>
       <w:r>
         <w:rPr>
@@ -831,6 +841,7 @@
     </w:p>
     <w:p>
       <w:pPr>
+        <w:contextualSpacing/>
         <w:rPr>
           <w:lang w:val="en-US"/>
         </w:rPr>
@@ -853,6 +864,72 @@
           <w:lang w:val="en-US"/>
         </w:rPr>
         <w:t>PlayStation 4, Xbox One, PC</w:t>
+      </w:r>
+      <w:r>
+        <w:rPr>
+          <w:lang w:val="en-US"/>
+        </w:rPr>
+        <w:t>.</w:t>
+      </w:r>
+    </w:p>
+    <w:p>
+      <w:pPr>
+        <w:contextualSpacing/>
+        <w:rPr>
+          <w:lang w:val="en-US"/>
+        </w:rPr>
+      </w:pPr>
+      <w:r>
+        <w:rPr>
+          <w:lang w:val="en-US"/>
+        </w:rPr>
+        <w:t xml:space="preserve">The reason of this choice is related to the player we are targeting and to the genre of our game: a mid-core player, usually, has a console or a computer, whereas an online game </w:t>
+      </w:r>
+      <w:proofErr w:type="gramStart"/>
+      <w:r>
+        <w:rPr>
+          <w:lang w:val="en-US"/>
+        </w:rPr>
+        <w:t>require</w:t>
+      </w:r>
+      <w:proofErr w:type="gramEnd"/>
+      <w:r>
+        <w:rPr>
+          <w:lang w:val="en-US"/>
+        </w:rPr>
+        <w:t xml:space="preserve"> an Internet connection (that </w:t>
+      </w:r>
+      <w:r>
+        <w:rPr>
+          <w:lang w:val="en-US"/>
+        </w:rPr>
+        <w:t xml:space="preserve">is </w:t>
+      </w:r>
+      <w:r>
+        <w:rPr>
+          <w:lang w:val="en-US"/>
+        </w:rPr>
+        <w:t>available on those platforms, thanks to different services)</w:t>
+      </w:r>
+      <w:r>
+        <w:rPr>
+          <w:lang w:val="en-US"/>
+        </w:rPr>
+        <w:t xml:space="preserve">. For the same reasons, we have excluded mobile platforms or </w:t>
+      </w:r>
+      <w:proofErr w:type="gramStart"/>
+      <w:r>
+        <w:rPr>
+          <w:lang w:val="en-US"/>
+        </w:rPr>
+        <w:t>other</w:t>
+      </w:r>
+      <w:proofErr w:type="gramEnd"/>
+      <w:r>
+        <w:rPr>
+          <w:lang w:val="en-US"/>
+        </w:rPr>
+        <w:t xml:space="preserve"> console (up to now)</w:t>
       </w:r>
     </w:p>
     <w:p>
@@ -1144,6 +1221,8 @@
         </w:rPr>
         <w:t>in terms of:</w:t>
       </w:r>
+      <w:bookmarkStart w:id="0" w:name="_GoBack"/>
+      <w:bookmarkEnd w:id="0"/>
     </w:p>
     <w:p>
       <w:pPr>
@@ -2343,7 +2422,43 @@
         <w:rPr>
           <w:lang w:val="en-US"/>
         </w:rPr>
-        <w:t xml:space="preserve"> of entertainment also to other types of players (as performers, jokers or achiever) thanks to the huge arena, the random events and the audience involvement which can influence the gameplay.</w:t>
+        <w:t xml:space="preserve"> of entertainment also to other types of players (as performers, jokers</w:t>
+      </w:r>
+      <w:r>
+        <w:rPr>
+          <w:lang w:val="en-US"/>
+        </w:rPr>
+        <w:t>, socializers</w:t>
+      </w:r>
+      <w:r>
+        <w:rPr>
+          <w:lang w:val="en-US"/>
+        </w:rPr>
+        <w:t xml:space="preserve"> or achiever</w:t>
+      </w:r>
+      <w:r>
+        <w:rPr>
+          <w:lang w:val="en-US"/>
+        </w:rPr>
+        <w:t>s</w:t>
+      </w:r>
+      <w:r>
+        <w:rPr>
+          <w:lang w:val="en-US"/>
+        </w:rPr>
+        <w:t xml:space="preserve">) thanks to the huge arena, the random events and the audience involvement </w:t>
+      </w:r>
+      <w:r>
+        <w:rPr>
+          <w:lang w:val="en-US"/>
+        </w:rPr>
+        <w:t xml:space="preserve">that </w:t>
+      </w:r>
+      <w:r>
+        <w:rPr>
+          <w:lang w:val="en-US"/>
+        </w:rPr>
+        <w:t>can influence the gameplay.</w:t>
       </w:r>
     </w:p>
     <w:p>
@@ -2447,8 +2562,6 @@
         </w:rPr>
         <w:t>, based on his playstyle, his preferred animal or on with which he feels more connected. There are Lions, Eagles, Rhinos and Sharks but their characterization is work in progress.</w:t>
       </w:r>
-      <w:bookmarkStart w:id="0" w:name="_GoBack"/>
-      <w:bookmarkEnd w:id="0"/>
     </w:p>
     <w:p>
       <w:pPr>

</xml_diff>